<commit_message>
final commit, end of project
</commit_message>
<xml_diff>
--- a/report.docx
+++ b/report.docx
@@ -19,7 +19,7 @@
           <w:szCs w:val="36"/>
         </w:rPr>
         <w:drawing>
-          <wp:inline distT="0" distB="0" distL="0" distR="0" wp14:anchorId="15588044" wp14:editId="7F3D63E0">
+          <wp:inline distT="0" distB="0" distL="0" distR="0" wp14:anchorId="45CC873A" wp14:editId="526C8EB7">
             <wp:extent cx="1476375" cy="1485900"/>
             <wp:effectExtent l="0" t="0" r="9525" b="0"/>
             <wp:docPr id="1" name="Picture 1"/>
@@ -36,7 +36,7 @@
                     </pic:cNvPicPr>
                   </pic:nvPicPr>
                   <pic:blipFill>
-                    <a:blip r:embed="rId7">
+                    <a:blip r:embed="rId8">
                       <a:extLst>
                         <a:ext uri="{28A0092B-C50C-407E-A947-70E740481C1C}">
                           <a14:useLocalDpi xmlns:a14="http://schemas.microsoft.com/office/drawing/2010/main" val="0"/>
@@ -103,14 +103,7 @@
           <w:sz w:val="40"/>
           <w:szCs w:val="40"/>
         </w:rPr>
-        <w:t>S</w:t>
-      </w:r>
-      <w:r>
-        <w:rPr>
-          <w:sz w:val="40"/>
-          <w:szCs w:val="40"/>
-        </w:rPr>
-        <w:t>oftware Formal Specifications</w:t>
+        <w:t>Software Formal Specifications</w:t>
       </w:r>
     </w:p>
     <w:p>
@@ -307,7 +300,7 @@
           <w:sz w:val="36"/>
           <w:szCs w:val="36"/>
         </w:rPr>
-        <w:t>Islam</w:t>
+        <w:t>Islam El Maddah</w:t>
       </w:r>
     </w:p>
     <w:p>
@@ -376,6 +369,671 @@
         <w:t>Nov 2020</w:t>
       </w:r>
     </w:p>
+    <w:sdt>
+      <w:sdtPr>
+        <w:id w:val="-1197843398"/>
+        <w:docPartObj>
+          <w:docPartGallery w:val="Table of Contents"/>
+          <w:docPartUnique/>
+        </w:docPartObj>
+      </w:sdtPr>
+      <w:sdtEndPr>
+        <w:rPr>
+          <w:rFonts w:asciiTheme="minorBidi" w:eastAsiaTheme="minorHAnsi" w:hAnsiTheme="minorBidi" w:cstheme="minorBidi"/>
+          <w:b/>
+          <w:bCs/>
+          <w:noProof/>
+          <w:color w:val="000000" w:themeColor="text1"/>
+          <w:sz w:val="24"/>
+          <w:szCs w:val="22"/>
+        </w:rPr>
+      </w:sdtEndPr>
+      <w:sdtContent>
+        <w:p>
+          <w:pPr>
+            <w:pStyle w:val="TOCHeading"/>
+          </w:pPr>
+          <w:r>
+            <w:t>Contents</w:t>
+          </w:r>
+        </w:p>
+        <w:p>
+          <w:pPr>
+            <w:pStyle w:val="TOC1"/>
+            <w:tabs>
+              <w:tab w:val="left" w:pos="660"/>
+              <w:tab w:val="right" w:leader="dot" w:pos="9350"/>
+            </w:tabs>
+            <w:rPr>
+              <w:rFonts w:asciiTheme="minorHAnsi" w:eastAsiaTheme="minorEastAsia" w:hAnsiTheme="minorHAnsi"/>
+              <w:noProof/>
+              <w:color w:val="auto"/>
+              <w:sz w:val="22"/>
+            </w:rPr>
+          </w:pPr>
+          <w:r>
+            <w:fldChar w:fldCharType="begin"/>
+          </w:r>
+          <w:r>
+            <w:instrText xml:space="preserve"> TOC \o "1-3" \h \z \u </w:instrText>
+          </w:r>
+          <w:r>
+            <w:fldChar w:fldCharType="separate"/>
+          </w:r>
+          <w:hyperlink w:anchor="_Toc57327512" w:history="1">
+            <w:r>
+              <w:rPr>
+                <w:rStyle w:val="Hyperlink"/>
+                <w:noProof/>
+              </w:rPr>
+              <w:t>1.0</w:t>
+            </w:r>
+            <w:r>
+              <w:rPr>
+                <w:rFonts w:asciiTheme="minorHAnsi" w:eastAsiaTheme="minorEastAsia" w:hAnsiTheme="minorHAnsi"/>
+                <w:noProof/>
+                <w:color w:val="auto"/>
+                <w:sz w:val="22"/>
+              </w:rPr>
+              <w:tab/>
+            </w:r>
+            <w:r>
+              <w:rPr>
+                <w:rStyle w:val="Hyperlink"/>
+                <w:noProof/>
+              </w:rPr>
+              <w:t>Introduction</w:t>
+            </w:r>
+            <w:r>
+              <w:rPr>
+                <w:noProof/>
+                <w:webHidden/>
+              </w:rPr>
+              <w:tab/>
+            </w:r>
+            <w:r>
+              <w:rPr>
+                <w:noProof/>
+                <w:webHidden/>
+              </w:rPr>
+              <w:fldChar w:fldCharType="begin"/>
+            </w:r>
+            <w:r>
+              <w:rPr>
+                <w:noProof/>
+                <w:webHidden/>
+              </w:rPr>
+              <w:instrText xml:space="preserve"> PAGEREF _Toc57327512 \h </w:instrText>
+            </w:r>
+            <w:r>
+              <w:rPr>
+                <w:noProof/>
+                <w:webHidden/>
+              </w:rPr>
+            </w:r>
+            <w:r>
+              <w:rPr>
+                <w:noProof/>
+                <w:webHidden/>
+              </w:rPr>
+              <w:fldChar w:fldCharType="separate"/>
+            </w:r>
+            <w:r>
+              <w:rPr>
+                <w:noProof/>
+                <w:webHidden/>
+              </w:rPr>
+              <w:t>3</w:t>
+            </w:r>
+            <w:r>
+              <w:rPr>
+                <w:noProof/>
+                <w:webHidden/>
+              </w:rPr>
+              <w:fldChar w:fldCharType="end"/>
+            </w:r>
+          </w:hyperlink>
+        </w:p>
+        <w:p>
+          <w:pPr>
+            <w:pStyle w:val="TOC1"/>
+            <w:tabs>
+              <w:tab w:val="left" w:pos="660"/>
+              <w:tab w:val="right" w:leader="dot" w:pos="9350"/>
+            </w:tabs>
+            <w:rPr>
+              <w:rFonts w:asciiTheme="minorHAnsi" w:eastAsiaTheme="minorEastAsia" w:hAnsiTheme="minorHAnsi"/>
+              <w:noProof/>
+              <w:color w:val="auto"/>
+              <w:sz w:val="22"/>
+            </w:rPr>
+          </w:pPr>
+          <w:hyperlink w:anchor="_Toc57327513" w:history="1">
+            <w:r>
+              <w:rPr>
+                <w:rStyle w:val="Hyperlink"/>
+                <w:noProof/>
+              </w:rPr>
+              <w:t>2.0</w:t>
+            </w:r>
+            <w:r>
+              <w:rPr>
+                <w:rFonts w:asciiTheme="minorHAnsi" w:eastAsiaTheme="minorEastAsia" w:hAnsiTheme="minorHAnsi"/>
+                <w:noProof/>
+                <w:color w:val="auto"/>
+                <w:sz w:val="22"/>
+              </w:rPr>
+              <w:tab/>
+            </w:r>
+            <w:r>
+              <w:rPr>
+                <w:rStyle w:val="Hyperlink"/>
+                <w:noProof/>
+              </w:rPr>
+              <w:t>Design</w:t>
+            </w:r>
+            <w:r>
+              <w:rPr>
+                <w:noProof/>
+                <w:webHidden/>
+              </w:rPr>
+              <w:tab/>
+            </w:r>
+            <w:r>
+              <w:rPr>
+                <w:noProof/>
+                <w:webHidden/>
+              </w:rPr>
+              <w:fldChar w:fldCharType="begin"/>
+            </w:r>
+            <w:r>
+              <w:rPr>
+                <w:noProof/>
+                <w:webHidden/>
+              </w:rPr>
+              <w:instrText xml:space="preserve"> PAGEREF _Toc57327513 \h </w:instrText>
+            </w:r>
+            <w:r>
+              <w:rPr>
+                <w:noProof/>
+                <w:webHidden/>
+              </w:rPr>
+            </w:r>
+            <w:r>
+              <w:rPr>
+                <w:noProof/>
+                <w:webHidden/>
+              </w:rPr>
+              <w:fldChar w:fldCharType="separate"/>
+            </w:r>
+            <w:r>
+              <w:rPr>
+                <w:noProof/>
+                <w:webHidden/>
+              </w:rPr>
+              <w:t>3</w:t>
+            </w:r>
+            <w:r>
+              <w:rPr>
+                <w:noProof/>
+                <w:webHidden/>
+              </w:rPr>
+              <w:fldChar w:fldCharType="end"/>
+            </w:r>
+          </w:hyperlink>
+        </w:p>
+        <w:p>
+          <w:pPr>
+            <w:pStyle w:val="TOC2"/>
+            <w:tabs>
+              <w:tab w:val="right" w:leader="dot" w:pos="9350"/>
+            </w:tabs>
+            <w:rPr>
+              <w:rFonts w:asciiTheme="minorHAnsi" w:eastAsiaTheme="minorEastAsia" w:hAnsiTheme="minorHAnsi"/>
+              <w:noProof/>
+              <w:color w:val="auto"/>
+              <w:sz w:val="22"/>
+            </w:rPr>
+          </w:pPr>
+          <w:hyperlink w:anchor="_Toc57327514" w:history="1">
+            <w:r>
+              <w:rPr>
+                <w:rStyle w:val="Hyperlink"/>
+                <w:noProof/>
+              </w:rPr>
+              <w:t>2.1 Classes</w:t>
+            </w:r>
+            <w:r>
+              <w:rPr>
+                <w:noProof/>
+                <w:webHidden/>
+              </w:rPr>
+              <w:tab/>
+            </w:r>
+            <w:r>
+              <w:rPr>
+                <w:noProof/>
+                <w:webHidden/>
+              </w:rPr>
+              <w:fldChar w:fldCharType="begin"/>
+            </w:r>
+            <w:r>
+              <w:rPr>
+                <w:noProof/>
+                <w:webHidden/>
+              </w:rPr>
+              <w:instrText xml:space="preserve"> PAGEREF _Toc57327514 \h </w:instrText>
+            </w:r>
+            <w:r>
+              <w:rPr>
+                <w:noProof/>
+                <w:webHidden/>
+              </w:rPr>
+            </w:r>
+            <w:r>
+              <w:rPr>
+                <w:noProof/>
+                <w:webHidden/>
+              </w:rPr>
+              <w:fldChar w:fldCharType="separate"/>
+            </w:r>
+            <w:r>
+              <w:rPr>
+                <w:noProof/>
+                <w:webHidden/>
+              </w:rPr>
+              <w:t>3</w:t>
+            </w:r>
+            <w:r>
+              <w:rPr>
+                <w:noProof/>
+                <w:webHidden/>
+              </w:rPr>
+              <w:fldChar w:fldCharType="end"/>
+            </w:r>
+          </w:hyperlink>
+        </w:p>
+        <w:p>
+          <w:pPr>
+            <w:pStyle w:val="TOC2"/>
+            <w:tabs>
+              <w:tab w:val="right" w:leader="dot" w:pos="9350"/>
+            </w:tabs>
+            <w:rPr>
+              <w:rFonts w:asciiTheme="minorHAnsi" w:eastAsiaTheme="minorEastAsia" w:hAnsiTheme="minorHAnsi"/>
+              <w:noProof/>
+              <w:color w:val="auto"/>
+              <w:sz w:val="22"/>
+            </w:rPr>
+          </w:pPr>
+          <w:hyperlink w:anchor="_Toc57327515" w:history="1">
+            <w:r>
+              <w:rPr>
+                <w:rStyle w:val="Hyperlink"/>
+                <w:noProof/>
+              </w:rPr>
+              <w:t>2.2 Objects</w:t>
+            </w:r>
+            <w:r>
+              <w:rPr>
+                <w:noProof/>
+                <w:webHidden/>
+              </w:rPr>
+              <w:tab/>
+            </w:r>
+            <w:r>
+              <w:rPr>
+                <w:noProof/>
+                <w:webHidden/>
+              </w:rPr>
+              <w:fldChar w:fldCharType="begin"/>
+            </w:r>
+            <w:r>
+              <w:rPr>
+                <w:noProof/>
+                <w:webHidden/>
+              </w:rPr>
+              <w:instrText xml:space="preserve"> PAGEREF _Toc57327515 \h </w:instrText>
+            </w:r>
+            <w:r>
+              <w:rPr>
+                <w:noProof/>
+                <w:webHidden/>
+              </w:rPr>
+            </w:r>
+            <w:r>
+              <w:rPr>
+                <w:noProof/>
+                <w:webHidden/>
+              </w:rPr>
+              <w:fldChar w:fldCharType="separate"/>
+            </w:r>
+            <w:r>
+              <w:rPr>
+                <w:noProof/>
+                <w:webHidden/>
+              </w:rPr>
+              <w:t>4</w:t>
+            </w:r>
+            <w:r>
+              <w:rPr>
+                <w:noProof/>
+                <w:webHidden/>
+              </w:rPr>
+              <w:fldChar w:fldCharType="end"/>
+            </w:r>
+          </w:hyperlink>
+        </w:p>
+        <w:p>
+          <w:pPr>
+            <w:pStyle w:val="TOC2"/>
+            <w:tabs>
+              <w:tab w:val="right" w:leader="dot" w:pos="9350"/>
+            </w:tabs>
+            <w:rPr>
+              <w:rFonts w:asciiTheme="minorHAnsi" w:eastAsiaTheme="minorEastAsia" w:hAnsiTheme="minorHAnsi"/>
+              <w:noProof/>
+              <w:color w:val="auto"/>
+              <w:sz w:val="22"/>
+            </w:rPr>
+          </w:pPr>
+          <w:hyperlink w:anchor="_Toc57327516" w:history="1">
+            <w:r>
+              <w:rPr>
+                <w:rStyle w:val="Hyperlink"/>
+                <w:noProof/>
+              </w:rPr>
+              <w:t>2.3 Associations</w:t>
+            </w:r>
+            <w:r>
+              <w:rPr>
+                <w:noProof/>
+                <w:webHidden/>
+              </w:rPr>
+              <w:tab/>
+            </w:r>
+            <w:r>
+              <w:rPr>
+                <w:noProof/>
+                <w:webHidden/>
+              </w:rPr>
+              <w:fldChar w:fldCharType="begin"/>
+            </w:r>
+            <w:r>
+              <w:rPr>
+                <w:noProof/>
+                <w:webHidden/>
+              </w:rPr>
+              <w:instrText xml:space="preserve"> PAGEREF _Toc57327516 \h </w:instrText>
+            </w:r>
+            <w:r>
+              <w:rPr>
+                <w:noProof/>
+                <w:webHidden/>
+              </w:rPr>
+            </w:r>
+            <w:r>
+              <w:rPr>
+                <w:noProof/>
+                <w:webHidden/>
+              </w:rPr>
+              <w:fldChar w:fldCharType="separate"/>
+            </w:r>
+            <w:r>
+              <w:rPr>
+                <w:noProof/>
+                <w:webHidden/>
+              </w:rPr>
+              <w:t>4</w:t>
+            </w:r>
+            <w:r>
+              <w:rPr>
+                <w:noProof/>
+                <w:webHidden/>
+              </w:rPr>
+              <w:fldChar w:fldCharType="end"/>
+            </w:r>
+          </w:hyperlink>
+        </w:p>
+        <w:p>
+          <w:pPr>
+            <w:pStyle w:val="TOC2"/>
+            <w:tabs>
+              <w:tab w:val="right" w:leader="dot" w:pos="9350"/>
+            </w:tabs>
+            <w:rPr>
+              <w:rFonts w:asciiTheme="minorHAnsi" w:eastAsiaTheme="minorEastAsia" w:hAnsiTheme="minorHAnsi"/>
+              <w:noProof/>
+              <w:color w:val="auto"/>
+              <w:sz w:val="22"/>
+            </w:rPr>
+          </w:pPr>
+          <w:hyperlink w:anchor="_Toc57327517" w:history="1">
+            <w:r>
+              <w:rPr>
+                <w:rStyle w:val="Hyperlink"/>
+                <w:noProof/>
+              </w:rPr>
+              <w:t>2.4 Constraints</w:t>
+            </w:r>
+            <w:r>
+              <w:rPr>
+                <w:noProof/>
+                <w:webHidden/>
+              </w:rPr>
+              <w:tab/>
+            </w:r>
+            <w:r>
+              <w:rPr>
+                <w:noProof/>
+                <w:webHidden/>
+              </w:rPr>
+              <w:fldChar w:fldCharType="begin"/>
+            </w:r>
+            <w:r>
+              <w:rPr>
+                <w:noProof/>
+                <w:webHidden/>
+              </w:rPr>
+              <w:instrText xml:space="preserve"> PAGEREF _Toc57327517 \h </w:instrText>
+            </w:r>
+            <w:r>
+              <w:rPr>
+                <w:noProof/>
+                <w:webHidden/>
+              </w:rPr>
+            </w:r>
+            <w:r>
+              <w:rPr>
+                <w:noProof/>
+                <w:webHidden/>
+              </w:rPr>
+              <w:fldChar w:fldCharType="separate"/>
+            </w:r>
+            <w:r>
+              <w:rPr>
+                <w:noProof/>
+                <w:webHidden/>
+              </w:rPr>
+              <w:t>4</w:t>
+            </w:r>
+            <w:r>
+              <w:rPr>
+                <w:noProof/>
+                <w:webHidden/>
+              </w:rPr>
+              <w:fldChar w:fldCharType="end"/>
+            </w:r>
+          </w:hyperlink>
+        </w:p>
+        <w:p>
+          <w:pPr>
+            <w:pStyle w:val="TOC2"/>
+            <w:tabs>
+              <w:tab w:val="right" w:leader="dot" w:pos="9350"/>
+            </w:tabs>
+            <w:rPr>
+              <w:rFonts w:asciiTheme="minorHAnsi" w:eastAsiaTheme="minorEastAsia" w:hAnsiTheme="minorHAnsi"/>
+              <w:noProof/>
+              <w:color w:val="auto"/>
+              <w:sz w:val="22"/>
+            </w:rPr>
+          </w:pPr>
+          <w:hyperlink w:anchor="_Toc57327518" w:history="1">
+            <w:r>
+              <w:rPr>
+                <w:rStyle w:val="Hyperlink"/>
+                <w:noProof/>
+              </w:rPr>
+              <w:t>2.5 Pre and Post conditions</w:t>
+            </w:r>
+            <w:r>
+              <w:rPr>
+                <w:noProof/>
+                <w:webHidden/>
+              </w:rPr>
+              <w:tab/>
+            </w:r>
+            <w:r>
+              <w:rPr>
+                <w:noProof/>
+                <w:webHidden/>
+              </w:rPr>
+              <w:fldChar w:fldCharType="begin"/>
+            </w:r>
+            <w:r>
+              <w:rPr>
+                <w:noProof/>
+                <w:webHidden/>
+              </w:rPr>
+              <w:instrText xml:space="preserve"> PAGEREF _Toc57327518 \h </w:instrText>
+            </w:r>
+            <w:r>
+              <w:rPr>
+                <w:noProof/>
+                <w:webHidden/>
+              </w:rPr>
+            </w:r>
+            <w:r>
+              <w:rPr>
+                <w:noProof/>
+                <w:webHidden/>
+              </w:rPr>
+              <w:fldChar w:fldCharType="separate"/>
+            </w:r>
+            <w:r>
+              <w:rPr>
+                <w:noProof/>
+                <w:webHidden/>
+              </w:rPr>
+              <w:t>5</w:t>
+            </w:r>
+            <w:r>
+              <w:rPr>
+                <w:noProof/>
+                <w:webHidden/>
+              </w:rPr>
+              <w:fldChar w:fldCharType="end"/>
+            </w:r>
+          </w:hyperlink>
+        </w:p>
+        <w:p>
+          <w:pPr>
+            <w:pStyle w:val="TOC2"/>
+            <w:tabs>
+              <w:tab w:val="right" w:leader="dot" w:pos="9350"/>
+            </w:tabs>
+            <w:rPr>
+              <w:rFonts w:asciiTheme="minorHAnsi" w:eastAsiaTheme="minorEastAsia" w:hAnsiTheme="minorHAnsi"/>
+              <w:noProof/>
+              <w:color w:val="auto"/>
+              <w:sz w:val="22"/>
+            </w:rPr>
+          </w:pPr>
+          <w:hyperlink w:anchor="_Toc57327519" w:history="1">
+            <w:r>
+              <w:rPr>
+                <w:rStyle w:val="Hyperlink"/>
+                <w:noProof/>
+              </w:rPr>
+              <w:t>2.6 Violations and Satisfactions</w:t>
+            </w:r>
+            <w:r>
+              <w:rPr>
+                <w:noProof/>
+                <w:webHidden/>
+              </w:rPr>
+              <w:tab/>
+            </w:r>
+            <w:r>
+              <w:rPr>
+                <w:noProof/>
+                <w:webHidden/>
+              </w:rPr>
+              <w:fldChar w:fldCharType="begin"/>
+            </w:r>
+            <w:r>
+              <w:rPr>
+                <w:noProof/>
+                <w:webHidden/>
+              </w:rPr>
+              <w:instrText xml:space="preserve"> PAGEREF _Toc57327519 \h </w:instrText>
+            </w:r>
+            <w:r>
+              <w:rPr>
+                <w:noProof/>
+                <w:webHidden/>
+              </w:rPr>
+            </w:r>
+            <w:r>
+              <w:rPr>
+                <w:noProof/>
+                <w:webHidden/>
+              </w:rPr>
+              <w:fldChar w:fldCharType="separate"/>
+            </w:r>
+            <w:r>
+              <w:rPr>
+                <w:noProof/>
+                <w:webHidden/>
+              </w:rPr>
+              <w:t>6</w:t>
+            </w:r>
+            <w:r>
+              <w:rPr>
+                <w:noProof/>
+                <w:webHidden/>
+              </w:rPr>
+              <w:fldChar w:fldCharType="end"/>
+            </w:r>
+          </w:hyperlink>
+        </w:p>
+        <w:p>
+          <w:r>
+            <w:rPr>
+              <w:b/>
+              <w:bCs/>
+              <w:noProof/>
+            </w:rPr>
+            <w:fldChar w:fldCharType="end"/>
+          </w:r>
+        </w:p>
+      </w:sdtContent>
+    </w:sdt>
+    <w:p>
+      <w:pPr>
+        <w:spacing w:before="0" w:after="160"/>
+        <w:rPr>
+          <w:szCs w:val="28"/>
+        </w:rPr>
+      </w:pPr>
+      <w:r>
+        <w:rPr>
+          <w:szCs w:val="28"/>
+        </w:rPr>
+        <w:br w:type="page"/>
+      </w:r>
+    </w:p>
     <w:p>
       <w:pPr>
         <w:pStyle w:val="Heading1"/>
@@ -384,10 +1042,12 @@
           <w:numId w:val="1"/>
         </w:numPr>
       </w:pPr>
+      <w:bookmarkStart w:id="0" w:name="_Toc57327512"/>
       <w:r>
         <w:lastRenderedPageBreak/>
         <w:t>Introduction</w:t>
       </w:r>
+      <w:bookmarkEnd w:id="0"/>
       <w:r>
         <w:tab/>
       </w:r>
@@ -407,37 +1067,19 @@
         <w:rPr>
           <w:szCs w:val="28"/>
         </w:rPr>
-        <w:t xml:space="preserve">In this project we define a </w:t>
-      </w:r>
-      <w:r>
-        <w:rPr>
-          <w:szCs w:val="28"/>
-        </w:rPr>
-        <w:t>ecommerce</w:t>
-      </w:r>
-      <w:r>
-        <w:rPr>
-          <w:szCs w:val="28"/>
-        </w:rPr>
-        <w:t xml:space="preserve"> </w:t>
-      </w:r>
-      <w:r>
-        <w:rPr>
-          <w:szCs w:val="28"/>
-        </w:rPr>
-        <w:t>model</w:t>
-      </w:r>
-      <w:r>
-        <w:rPr>
-          <w:szCs w:val="28"/>
-        </w:rPr>
-        <w:t xml:space="preserve"> in which a </w:t>
-      </w:r>
-      <w:r>
-        <w:rPr>
-          <w:szCs w:val="28"/>
-        </w:rPr>
-        <w:t>user can browse products and can manage his cart by adding or removing the products and then place and order, while an admin can also manage available products and approve or reject order.</w:t>
+        <w:t>In this project we define a</w:t>
+      </w:r>
+      <w:r>
+        <w:rPr>
+          <w:szCs w:val="28"/>
+        </w:rPr>
+        <w:t xml:space="preserve">n online Shop </w:t>
+      </w:r>
+      <w:r>
+        <w:rPr>
+          <w:szCs w:val="28"/>
+        </w:rPr>
+        <w:t>model in which a user can browse products and can manage his cart by adding or removing the products and then place and order, while an admin can also manage available products and approve or reject order.</w:t>
       </w:r>
     </w:p>
     <w:p>
@@ -448,20 +1090,22 @@
           <w:numId w:val="1"/>
         </w:numPr>
       </w:pPr>
+      <w:bookmarkStart w:id="1" w:name="_Toc57327513"/>
       <w:r>
         <w:t>Design</w:t>
       </w:r>
-    </w:p>
+      <w:bookmarkEnd w:id="1"/>
+    </w:p>
+    <w:p/>
     <w:p>
       <w:pPr>
         <w:pStyle w:val="Heading2"/>
       </w:pPr>
-      <w:r>
-        <w:t xml:space="preserve">2.1 </w:t>
-      </w:r>
-      <w:r>
-        <w:t>Classes</w:t>
-      </w:r>
+      <w:bookmarkStart w:id="2" w:name="_Toc57327514"/>
+      <w:r>
+        <w:t>2.1 Classes</w:t>
+      </w:r>
+      <w:bookmarkEnd w:id="2"/>
     </w:p>
     <w:p/>
     <w:p>
@@ -480,14 +1124,83 @@
         <w:t xml:space="preserve"> however it acts a template for the user class and the admin class which both inherit the Person class.</w:t>
       </w:r>
     </w:p>
-    <w:p/>
+    <w:p>
+      <w:r>
+        <w:rPr>
+          <w:noProof/>
+          <w:szCs w:val="28"/>
+        </w:rPr>
+        <w:drawing>
+          <wp:anchor distT="0" distB="0" distL="114300" distR="114300" simplePos="0" relativeHeight="251659264" behindDoc="0" locked="0" layoutInCell="1" allowOverlap="1" wp14:anchorId="29ABE9BC" wp14:editId="14F688F1">
+            <wp:simplePos x="0" y="0"/>
+            <wp:positionH relativeFrom="margin">
+              <wp:align>right</wp:align>
+            </wp:positionH>
+            <wp:positionV relativeFrom="paragraph">
+              <wp:posOffset>214630</wp:posOffset>
+            </wp:positionV>
+            <wp:extent cx="5913120" cy="2811780"/>
+            <wp:effectExtent l="0" t="0" r="0" b="7620"/>
+            <wp:wrapSquare wrapText="bothSides"/>
+            <wp:docPr id="2" name="Picture 2"/>
+            <wp:cNvGraphicFramePr>
+              <a:graphicFrameLocks xmlns:a="http://schemas.openxmlformats.org/drawingml/2006/main" noChangeAspect="1"/>
+            </wp:cNvGraphicFramePr>
+            <a:graphic xmlns:a="http://schemas.openxmlformats.org/drawingml/2006/main">
+              <a:graphicData uri="http://schemas.openxmlformats.org/drawingml/2006/picture">
+                <pic:pic xmlns:pic="http://schemas.openxmlformats.org/drawingml/2006/picture">
+                  <pic:nvPicPr>
+                    <pic:cNvPr id="0" name="Picture 1"/>
+                    <pic:cNvPicPr>
+                      <a:picLocks noChangeAspect="1" noChangeArrowheads="1"/>
+                    </pic:cNvPicPr>
+                  </pic:nvPicPr>
+                  <pic:blipFill rotWithShape="1">
+                    <a:blip r:embed="rId9">
+                      <a:extLst>
+                        <a:ext uri="{28A0092B-C50C-407E-A947-70E740481C1C}">
+                          <a14:useLocalDpi xmlns:a14="http://schemas.microsoft.com/office/drawing/2010/main" val="0"/>
+                        </a:ext>
+                      </a:extLst>
+                    </a:blip>
+                    <a:srcRect l="1" r="385" b="-272"/>
+                    <a:stretch/>
+                  </pic:blipFill>
+                  <pic:spPr bwMode="auto">
+                    <a:xfrm>
+                      <a:off x="0" y="0"/>
+                      <a:ext cx="5913120" cy="2811780"/>
+                    </a:xfrm>
+                    <a:prstGeom prst="rect">
+                      <a:avLst/>
+                    </a:prstGeom>
+                    <a:noFill/>
+                    <a:ln>
+                      <a:noFill/>
+                    </a:ln>
+                    <a:extLst>
+                      <a:ext uri="{53640926-AAD7-44D8-BBD7-CCE9431645EC}">
+                        <a14:shadowObscured xmlns:a14="http://schemas.microsoft.com/office/drawing/2010/main"/>
+                      </a:ext>
+                    </a:extLst>
+                  </pic:spPr>
+                </pic:pic>
+              </a:graphicData>
+            </a:graphic>
+          </wp:anchor>
+        </w:drawing>
+      </w:r>
+    </w:p>
     <w:p>
       <w:pPr>
         <w:pStyle w:val="Heading2"/>
       </w:pPr>
-      <w:r>
+      <w:bookmarkStart w:id="3" w:name="_Toc57327515"/>
+      <w:r>
+        <w:lastRenderedPageBreak/>
         <w:t>2.2 Objects</w:t>
       </w:r>
+      <w:bookmarkEnd w:id="3"/>
     </w:p>
     <w:p>
       <w:pPr>
@@ -499,6 +1212,68 @@
           <w:szCs w:val="28"/>
         </w:rPr>
       </w:pPr>
+      <w:r>
+        <w:rPr>
+          <w:noProof/>
+          <w:szCs w:val="28"/>
+        </w:rPr>
+        <w:drawing>
+          <wp:anchor distT="0" distB="0" distL="114300" distR="114300" simplePos="0" relativeHeight="251658240" behindDoc="0" locked="0" layoutInCell="1" allowOverlap="1" wp14:anchorId="6416B97F" wp14:editId="202E1736">
+            <wp:simplePos x="0" y="0"/>
+            <wp:positionH relativeFrom="margin">
+              <wp:align>left</wp:align>
+            </wp:positionH>
+            <wp:positionV relativeFrom="paragraph">
+              <wp:posOffset>450215</wp:posOffset>
+            </wp:positionV>
+            <wp:extent cx="5989320" cy="2583327"/>
+            <wp:effectExtent l="0" t="0" r="0" b="7620"/>
+            <wp:wrapSquare wrapText="bothSides"/>
+            <wp:docPr id="3" name="Picture 3"/>
+            <wp:cNvGraphicFramePr>
+              <a:graphicFrameLocks xmlns:a="http://schemas.openxmlformats.org/drawingml/2006/main" noChangeAspect="1"/>
+            </wp:cNvGraphicFramePr>
+            <a:graphic xmlns:a="http://schemas.openxmlformats.org/drawingml/2006/main">
+              <a:graphicData uri="http://schemas.openxmlformats.org/drawingml/2006/picture">
+                <pic:pic xmlns:pic="http://schemas.openxmlformats.org/drawingml/2006/picture">
+                  <pic:nvPicPr>
+                    <pic:cNvPr id="0" name="Picture 2"/>
+                    <pic:cNvPicPr>
+                      <a:picLocks noChangeAspect="1" noChangeArrowheads="1"/>
+                    </pic:cNvPicPr>
+                  </pic:nvPicPr>
+                  <pic:blipFill>
+                    <a:blip r:embed="rId10">
+                      <a:extLst>
+                        <a:ext uri="{28A0092B-C50C-407E-A947-70E740481C1C}">
+                          <a14:useLocalDpi xmlns:a14="http://schemas.microsoft.com/office/drawing/2010/main" val="0"/>
+                        </a:ext>
+                      </a:extLst>
+                    </a:blip>
+                    <a:srcRect/>
+                    <a:stretch>
+                      <a:fillRect/>
+                    </a:stretch>
+                  </pic:blipFill>
+                  <pic:spPr bwMode="auto">
+                    <a:xfrm>
+                      <a:off x="0" y="0"/>
+                      <a:ext cx="5989320" cy="2583327"/>
+                    </a:xfrm>
+                    <a:prstGeom prst="rect">
+                      <a:avLst/>
+                    </a:prstGeom>
+                    <a:noFill/>
+                    <a:ln>
+                      <a:noFill/>
+                    </a:ln>
+                  </pic:spPr>
+                </pic:pic>
+              </a:graphicData>
+            </a:graphic>
+          </wp:anchor>
+        </w:drawing>
+      </w:r>
     </w:p>
     <w:p>
       <w:pPr>
@@ -515,12 +1290,11 @@
       <w:pPr>
         <w:pStyle w:val="Heading2"/>
       </w:pPr>
-      <w:r>
-        <w:t xml:space="preserve">2.3 </w:t>
-      </w:r>
-      <w:r>
-        <w:t>Associations</w:t>
-      </w:r>
+      <w:bookmarkStart w:id="4" w:name="_Toc57327516"/>
+      <w:r>
+        <w:t>2.3 Associations</w:t>
+      </w:r>
+      <w:bookmarkEnd w:id="4"/>
     </w:p>
     <w:p/>
     <w:p>
@@ -542,7 +1316,33 @@
         <w:rPr>
           <w:szCs w:val="28"/>
         </w:rPr>
-        <w:t>Admin can manage available products.</w:t>
+        <w:t xml:space="preserve">Admin </w:t>
+      </w:r>
+      <w:r>
+        <w:rPr>
+          <w:b/>
+          <w:bCs/>
+          <w:szCs w:val="28"/>
+        </w:rPr>
+        <w:t>manage</w:t>
+      </w:r>
+      <w:r>
+        <w:rPr>
+          <w:szCs w:val="28"/>
+        </w:rPr>
+        <w:t xml:space="preserve"> </w:t>
+      </w:r>
+      <w:r>
+        <w:rPr>
+          <w:szCs w:val="28"/>
+        </w:rPr>
+        <w:t>P</w:t>
+      </w:r>
+      <w:r>
+        <w:rPr>
+          <w:szCs w:val="28"/>
+        </w:rPr>
+        <w:t>roduct.</w:t>
       </w:r>
     </w:p>
     <w:p>
@@ -568,15 +1368,17 @@
       </w:r>
       <w:r>
         <w:rPr>
-          <w:szCs w:val="28"/>
-        </w:rPr>
-        <w:t xml:space="preserve">can </w:t>
-      </w:r>
-      <w:r>
-        <w:rPr>
-          <w:szCs w:val="28"/>
-        </w:rPr>
-        <w:t>manage the state of the orders.</w:t>
+          <w:b/>
+          <w:bCs/>
+          <w:szCs w:val="28"/>
+        </w:rPr>
+        <w:t>approve</w:t>
+      </w:r>
+      <w:r>
+        <w:rPr>
+          <w:szCs w:val="28"/>
+        </w:rPr>
+        <w:t xml:space="preserve"> Order</w:t>
       </w:r>
     </w:p>
     <w:p>
@@ -604,19 +1406,21 @@
         <w:rPr>
           <w:szCs w:val="28"/>
         </w:rPr>
-        <w:t xml:space="preserve"> can</w:t>
-      </w:r>
-      <w:r>
-        <w:rPr>
-          <w:szCs w:val="28"/>
-        </w:rPr>
-        <w:t xml:space="preserve"> place orders</w:t>
-      </w:r>
-      <w:r>
-        <w:rPr>
-          <w:szCs w:val="28"/>
-        </w:rPr>
-        <w:t>.</w:t>
+        <w:t xml:space="preserve"> </w:t>
+      </w:r>
+      <w:r>
+        <w:rPr>
+          <w:b/>
+          <w:bCs/>
+          <w:szCs w:val="28"/>
+        </w:rPr>
+        <w:t>place</w:t>
+      </w:r>
+      <w:r>
+        <w:rPr>
+          <w:szCs w:val="28"/>
+        </w:rPr>
+        <w:t xml:space="preserve"> orders.</w:t>
       </w:r>
     </w:p>
     <w:p>
@@ -638,29 +1442,38 @@
         <w:rPr>
           <w:szCs w:val="28"/>
         </w:rPr>
-        <w:t xml:space="preserve">User can </w:t>
-      </w:r>
-      <w:r>
-        <w:rPr>
-          <w:szCs w:val="28"/>
-        </w:rPr>
-        <w:t>manage his/her</w:t>
-      </w:r>
-      <w:r>
-        <w:rPr>
-          <w:szCs w:val="28"/>
-        </w:rPr>
-        <w:t xml:space="preserve"> </w:t>
-      </w:r>
-      <w:r>
-        <w:rPr>
-          <w:szCs w:val="28"/>
-        </w:rPr>
-        <w:t>cart.</w:t>
-      </w:r>
-    </w:p>
-    <w:p>
-      <w:pPr>
+        <w:t xml:space="preserve">User </w:t>
+      </w:r>
+      <w:r>
+        <w:rPr>
+          <w:b/>
+          <w:bCs/>
+          <w:szCs w:val="28"/>
+        </w:rPr>
+        <w:t>manage</w:t>
+      </w:r>
+      <w:r>
+        <w:rPr>
+          <w:b/>
+          <w:bCs/>
+          <w:szCs w:val="28"/>
+        </w:rPr>
+        <w:t>Cart</w:t>
+      </w:r>
+      <w:r>
+        <w:rPr>
+          <w:szCs w:val="28"/>
+        </w:rPr>
+        <w:t xml:space="preserve"> his/her cart.</w:t>
+      </w:r>
+    </w:p>
+    <w:p>
+      <w:pPr>
+        <w:pStyle w:val="ListParagraph"/>
+        <w:numPr>
+          <w:ilvl w:val="0"/>
+          <w:numId w:val="2"/>
+        </w:numPr>
         <w:tabs>
           <w:tab w:val="center" w:pos="6480"/>
         </w:tabs>
@@ -669,9 +1482,30 @@
           <w:szCs w:val="28"/>
         </w:rPr>
       </w:pPr>
-    </w:p>
-    <w:p>
-      <w:pPr>
+      <w:r>
+        <w:rPr>
+          <w:szCs w:val="28"/>
+        </w:rPr>
+        <w:t xml:space="preserve">Order </w:t>
+      </w:r>
+      <w:r>
+        <w:rPr>
+          <w:b/>
+          <w:bCs/>
+          <w:szCs w:val="28"/>
+        </w:rPr>
+        <w:t>contain</w:t>
+      </w:r>
+      <w:r>
+        <w:rPr>
+          <w:szCs w:val="28"/>
+        </w:rPr>
+        <w:t xml:space="preserve"> Product</w:t>
+      </w:r>
+    </w:p>
+    <w:p>
+      <w:pPr>
+        <w:pStyle w:val="ListParagraph"/>
         <w:tabs>
           <w:tab w:val="center" w:pos="6480"/>
         </w:tabs>
@@ -680,9 +1514,139 @@
           <w:szCs w:val="28"/>
         </w:rPr>
       </w:pPr>
-    </w:p>
-    <w:p>
-      <w:pPr>
+      <w:r>
+        <w:rPr>
+          <w:szCs w:val="28"/>
+        </w:rPr>
+        <w:t>.</w:t>
+      </w:r>
+    </w:p>
+    <w:p>
+      <w:pPr>
+        <w:pStyle w:val="Heading2"/>
+      </w:pPr>
+      <w:bookmarkStart w:id="5" w:name="_Toc57327517"/>
+      <w:r>
+        <w:t>2.4 Constraints</w:t>
+      </w:r>
+      <w:bookmarkEnd w:id="5"/>
+    </w:p>
+    <w:p/>
+    <w:p>
+      <w:pPr>
+        <w:pStyle w:val="ListParagraph"/>
+        <w:numPr>
+          <w:ilvl w:val="0"/>
+          <w:numId w:val="3"/>
+        </w:numPr>
+      </w:pPr>
+      <w:r>
+        <w:t xml:space="preserve">An order can never have more than </w:t>
+      </w:r>
+      <w:r>
+        <w:t>10</w:t>
+      </w:r>
+      <w:r>
+        <w:t xml:space="preserve"> products and must at least have 1 product.</w:t>
+      </w:r>
+    </w:p>
+    <w:p>
+      <w:pPr>
+        <w:pStyle w:val="ListParagraph"/>
+        <w:numPr>
+          <w:ilvl w:val="0"/>
+          <w:numId w:val="3"/>
+        </w:numPr>
+      </w:pPr>
+      <w:r>
+        <w:t>User cannot have an empty address</w:t>
+      </w:r>
+    </w:p>
+    <w:p>
+      <w:pPr>
+        <w:pStyle w:val="ListParagraph"/>
+        <w:numPr>
+          <w:ilvl w:val="0"/>
+          <w:numId w:val="3"/>
+        </w:numPr>
+      </w:pPr>
+      <w:r>
+        <w:t xml:space="preserve">User Cannot have more than </w:t>
+      </w:r>
+      <w:r>
+        <w:t>10</w:t>
+      </w:r>
+      <w:r>
+        <w:t xml:space="preserve"> products in their cart</w:t>
+      </w:r>
+    </w:p>
+    <w:p>
+      <w:pPr>
+        <w:pStyle w:val="ListParagraph"/>
+        <w:numPr>
+          <w:ilvl w:val="0"/>
+          <w:numId w:val="3"/>
+        </w:numPr>
+      </w:pPr>
+      <w:r>
+        <w:t>User Cannot make more than one order</w:t>
+      </w:r>
+    </w:p>
+    <w:p>
+      <w:pPr>
+        <w:pStyle w:val="ListParagraph"/>
+        <w:numPr>
+          <w:ilvl w:val="0"/>
+          <w:numId w:val="3"/>
+        </w:numPr>
+      </w:pPr>
+      <w:r>
+        <w:t>System must have only one admin</w:t>
+      </w:r>
+    </w:p>
+    <w:p>
+      <w:pPr>
+        <w:pStyle w:val="ListParagraph"/>
+        <w:numPr>
+          <w:ilvl w:val="0"/>
+          <w:numId w:val="3"/>
+        </w:numPr>
+      </w:pPr>
+      <w:r>
+        <w:t>Number of users must be more than one and has no limit</w:t>
+      </w:r>
+    </w:p>
+    <w:p>
+      <w:pPr>
+        <w:pStyle w:val="ListParagraph"/>
+        <w:numPr>
+          <w:ilvl w:val="0"/>
+          <w:numId w:val="3"/>
+        </w:numPr>
+      </w:pPr>
+      <w:r>
+        <w:t>Product price must be more than 1</w:t>
+      </w:r>
+    </w:p>
+    <w:p>
+      <w:pPr>
+        <w:pStyle w:val="ListParagraph"/>
+        <w:numPr>
+          <w:ilvl w:val="0"/>
+          <w:numId w:val="3"/>
+        </w:numPr>
+      </w:pPr>
+      <w:r>
+        <w:t>A user can not remove products from his/her cart if is empty.</w:t>
+      </w:r>
+    </w:p>
+    <w:p>
+      <w:pPr>
+        <w:pStyle w:val="ListParagraph"/>
+        <w:numPr>
+          <w:ilvl w:val="0"/>
+          <w:numId w:val="3"/>
+        </w:numPr>
         <w:tabs>
           <w:tab w:val="center" w:pos="6480"/>
         </w:tabs>
@@ -691,9 +1655,32 @@
           <w:szCs w:val="28"/>
         </w:rPr>
       </w:pPr>
-    </w:p>
-    <w:p>
-      <w:pPr>
+      <w:r>
+        <w:rPr>
+          <w:szCs w:val="28"/>
+        </w:rPr>
+        <w:t xml:space="preserve">A user can only remove </w:t>
+      </w:r>
+      <w:r>
+        <w:rPr>
+          <w:szCs w:val="28"/>
+        </w:rPr>
+        <w:t>a</w:t>
+      </w:r>
+      <w:r>
+        <w:rPr>
+          <w:szCs w:val="28"/>
+        </w:rPr>
+        <w:t xml:space="preserve"> product from his/her if it exists</w:t>
+      </w:r>
+    </w:p>
+    <w:p>
+      <w:pPr>
+        <w:pStyle w:val="ListParagraph"/>
+        <w:numPr>
+          <w:ilvl w:val="0"/>
+          <w:numId w:val="3"/>
+        </w:numPr>
         <w:tabs>
           <w:tab w:val="center" w:pos="6480"/>
         </w:tabs>
@@ -702,9 +1689,33 @@
           <w:szCs w:val="28"/>
         </w:rPr>
       </w:pPr>
-    </w:p>
-    <w:p>
-      <w:pPr>
+      <w:r>
+        <w:rPr>
+          <w:szCs w:val="28"/>
+        </w:rPr>
+        <w:lastRenderedPageBreak/>
+        <w:t xml:space="preserve">Admin </w:t>
+      </w:r>
+      <w:r>
+        <w:rPr>
+          <w:szCs w:val="28"/>
+        </w:rPr>
+        <w:t>cannot</w:t>
+      </w:r>
+      <w:r>
+        <w:rPr>
+          <w:szCs w:val="28"/>
+        </w:rPr>
+        <w:t xml:space="preserve"> add more than one product with the same id</w:t>
+      </w:r>
+    </w:p>
+    <w:p>
+      <w:pPr>
+        <w:pStyle w:val="ListParagraph"/>
+        <w:numPr>
+          <w:ilvl w:val="0"/>
+          <w:numId w:val="3"/>
+        </w:numPr>
         <w:tabs>
           <w:tab w:val="center" w:pos="6480"/>
         </w:tabs>
@@ -713,9 +1724,20 @@
           <w:szCs w:val="28"/>
         </w:rPr>
       </w:pPr>
-    </w:p>
-    <w:p>
-      <w:pPr>
+      <w:r>
+        <w:rPr>
+          <w:szCs w:val="28"/>
+        </w:rPr>
+        <w:t>The total price of an order must be at least 1.</w:t>
+      </w:r>
+    </w:p>
+    <w:p>
+      <w:pPr>
+        <w:pStyle w:val="ListParagraph"/>
+        <w:numPr>
+          <w:ilvl w:val="0"/>
+          <w:numId w:val="3"/>
+        </w:numPr>
         <w:tabs>
           <w:tab w:val="center" w:pos="6480"/>
         </w:tabs>
@@ -724,6 +1746,12 @@
           <w:szCs w:val="28"/>
         </w:rPr>
       </w:pPr>
+      <w:r>
+        <w:rPr>
+          <w:szCs w:val="28"/>
+        </w:rPr>
+        <w:t>An order must contain at least one product.</w:t>
+      </w:r>
     </w:p>
     <w:p>
       <w:pPr>
@@ -739,51 +1767,27 @@
     <w:p>
       <w:pPr>
         <w:pStyle w:val="Heading2"/>
-      </w:pPr>
-      <w:r>
-        <w:t>2.4 Constraints</w:t>
-      </w:r>
-    </w:p>
-    <w:p/>
-    <w:p>
-      <w:r>
-        <w:t>A</w:t>
-      </w:r>
-      <w:r>
-        <w:t>n</w:t>
-      </w:r>
-      <w:r>
-        <w:t xml:space="preserve"> </w:t>
-      </w:r>
-      <w:r>
-        <w:t>order</w:t>
-      </w:r>
-      <w:r>
-        <w:t xml:space="preserve"> can never have more than </w:t>
-      </w:r>
-      <w:r>
-        <w:t>2</w:t>
-      </w:r>
-      <w:r>
-        <w:t xml:space="preserve"> products </w:t>
-      </w:r>
-      <w:r>
-        <w:t xml:space="preserve">and must </w:t>
-      </w:r>
-      <w:proofErr w:type="spellStart"/>
-      <w:r>
-        <w:t>atleat</w:t>
-      </w:r>
-      <w:proofErr w:type="spellEnd"/>
-      <w:r>
-        <w:t xml:space="preserve"> have 1 product.</w:t>
-      </w:r>
-    </w:p>
-    <w:p/>
-    <w:p>
-      <w:r>
-        <w:t>A user can not remove products from his/her cart if is empty.</w:t>
-      </w:r>
+        <w:rPr>
+          <w:szCs w:val="28"/>
+        </w:rPr>
+      </w:pPr>
+      <w:bookmarkStart w:id="6" w:name="_Toc57327518"/>
+      <w:r>
+        <w:rPr>
+          <w:szCs w:val="28"/>
+        </w:rPr>
+        <w:t>2.5 P</w:t>
+      </w:r>
+      <w:r>
+        <w:t xml:space="preserve">re and </w:t>
+      </w:r>
+      <w:r>
+        <w:t>P</w:t>
+      </w:r>
+      <w:r>
+        <w:t>ost conditions</w:t>
+      </w:r>
+      <w:bookmarkEnd w:id="6"/>
     </w:p>
     <w:p>
       <w:pPr>
@@ -797,9 +1801,130 @@
       </w:pPr>
       <w:r>
         <w:rPr>
-          <w:szCs w:val="28"/>
-        </w:rPr>
-        <w:t>A user can only remove an product from his/her if it exists</w:t>
+          <w:noProof/>
+          <w:szCs w:val="28"/>
+        </w:rPr>
+        <w:drawing>
+          <wp:anchor distT="0" distB="0" distL="114300" distR="114300" simplePos="0" relativeHeight="251662336" behindDoc="0" locked="0" layoutInCell="1" allowOverlap="1" wp14:anchorId="417D9200" wp14:editId="796BAA25">
+            <wp:simplePos x="0" y="0"/>
+            <wp:positionH relativeFrom="column">
+              <wp:posOffset>434340</wp:posOffset>
+            </wp:positionH>
+            <wp:positionV relativeFrom="paragraph">
+              <wp:posOffset>3355975</wp:posOffset>
+            </wp:positionV>
+            <wp:extent cx="5082540" cy="1280160"/>
+            <wp:effectExtent l="0" t="0" r="3810" b="0"/>
+            <wp:wrapTopAndBottom/>
+            <wp:docPr id="6" name="Picture 6"/>
+            <wp:cNvGraphicFramePr>
+              <a:graphicFrameLocks xmlns:a="http://schemas.openxmlformats.org/drawingml/2006/main" noChangeAspect="1"/>
+            </wp:cNvGraphicFramePr>
+            <a:graphic xmlns:a="http://schemas.openxmlformats.org/drawingml/2006/main">
+              <a:graphicData uri="http://schemas.openxmlformats.org/drawingml/2006/picture">
+                <pic:pic xmlns:pic="http://schemas.openxmlformats.org/drawingml/2006/picture">
+                  <pic:nvPicPr>
+                    <pic:cNvPr id="0" name="Picture 5"/>
+                    <pic:cNvPicPr>
+                      <a:picLocks noChangeAspect="1" noChangeArrowheads="1"/>
+                    </pic:cNvPicPr>
+                  </pic:nvPicPr>
+                  <pic:blipFill>
+                    <a:blip r:embed="rId11">
+                      <a:extLst>
+                        <a:ext uri="{28A0092B-C50C-407E-A947-70E740481C1C}">
+                          <a14:useLocalDpi xmlns:a14="http://schemas.microsoft.com/office/drawing/2010/main" val="0"/>
+                        </a:ext>
+                      </a:extLst>
+                    </a:blip>
+                    <a:srcRect/>
+                    <a:stretch>
+                      <a:fillRect/>
+                    </a:stretch>
+                  </pic:blipFill>
+                  <pic:spPr bwMode="auto">
+                    <a:xfrm>
+                      <a:off x="0" y="0"/>
+                      <a:ext cx="5082540" cy="1280160"/>
+                    </a:xfrm>
+                    <a:prstGeom prst="rect">
+                      <a:avLst/>
+                    </a:prstGeom>
+                    <a:noFill/>
+                    <a:ln>
+                      <a:noFill/>
+                    </a:ln>
+                  </pic:spPr>
+                </pic:pic>
+              </a:graphicData>
+            </a:graphic>
+            <wp14:sizeRelH relativeFrom="margin">
+              <wp14:pctWidth>0</wp14:pctWidth>
+            </wp14:sizeRelH>
+          </wp:anchor>
+        </w:drawing>
+      </w:r>
+      <w:r>
+        <w:rPr>
+          <w:noProof/>
+          <w:szCs w:val="28"/>
+        </w:rPr>
+        <w:drawing>
+          <wp:anchor distT="0" distB="0" distL="114300" distR="114300" simplePos="0" relativeHeight="251661312" behindDoc="0" locked="0" layoutInCell="1" allowOverlap="1" wp14:anchorId="4AE95164" wp14:editId="4484F09B">
+            <wp:simplePos x="0" y="0"/>
+            <wp:positionH relativeFrom="margin">
+              <wp:align>center</wp:align>
+            </wp:positionH>
+            <wp:positionV relativeFrom="paragraph">
+              <wp:posOffset>391795</wp:posOffset>
+            </wp:positionV>
+            <wp:extent cx="5074920" cy="2956560"/>
+            <wp:effectExtent l="0" t="0" r="0" b="0"/>
+            <wp:wrapTopAndBottom/>
+            <wp:docPr id="5" name="Picture 5"/>
+            <wp:cNvGraphicFramePr>
+              <a:graphicFrameLocks xmlns:a="http://schemas.openxmlformats.org/drawingml/2006/main" noChangeAspect="1"/>
+            </wp:cNvGraphicFramePr>
+            <a:graphic xmlns:a="http://schemas.openxmlformats.org/drawingml/2006/main">
+              <a:graphicData uri="http://schemas.openxmlformats.org/drawingml/2006/picture">
+                <pic:pic xmlns:pic="http://schemas.openxmlformats.org/drawingml/2006/picture">
+                  <pic:nvPicPr>
+                    <pic:cNvPr id="0" name="Picture 4"/>
+                    <pic:cNvPicPr>
+                      <a:picLocks noChangeAspect="1" noChangeArrowheads="1"/>
+                    </pic:cNvPicPr>
+                  </pic:nvPicPr>
+                  <pic:blipFill>
+                    <a:blip r:embed="rId12">
+                      <a:extLst>
+                        <a:ext uri="{28A0092B-C50C-407E-A947-70E740481C1C}">
+                          <a14:useLocalDpi xmlns:a14="http://schemas.microsoft.com/office/drawing/2010/main" val="0"/>
+                        </a:ext>
+                      </a:extLst>
+                    </a:blip>
+                    <a:srcRect/>
+                    <a:stretch>
+                      <a:fillRect/>
+                    </a:stretch>
+                  </pic:blipFill>
+                  <pic:spPr bwMode="auto">
+                    <a:xfrm>
+                      <a:off x="0" y="0"/>
+                      <a:ext cx="5074920" cy="2956560"/>
+                    </a:xfrm>
+                    <a:prstGeom prst="rect">
+                      <a:avLst/>
+                    </a:prstGeom>
+                    <a:noFill/>
+                    <a:ln>
+                      <a:noFill/>
+                    </a:ln>
+                  </pic:spPr>
+                </pic:pic>
+              </a:graphicData>
+            </a:graphic>
+          </wp:anchor>
+        </w:drawing>
       </w:r>
     </w:p>
     <w:p>
@@ -812,26 +1937,6 @@
           <w:szCs w:val="28"/>
         </w:rPr>
       </w:pPr>
-      <w:r>
-        <w:rPr>
-          <w:szCs w:val="28"/>
-        </w:rPr>
-        <w:t xml:space="preserve">Admin </w:t>
-      </w:r>
-      <w:proofErr w:type="spellStart"/>
-      <w:r>
-        <w:rPr>
-          <w:szCs w:val="28"/>
-        </w:rPr>
-        <w:t>can not</w:t>
-      </w:r>
-      <w:proofErr w:type="spellEnd"/>
-      <w:r>
-        <w:rPr>
-          <w:szCs w:val="28"/>
-        </w:rPr>
-        <w:t xml:space="preserve"> add more than one product with the same id</w:t>
-      </w:r>
     </w:p>
     <w:p>
       <w:pPr>
@@ -843,97 +1948,108 @@
           <w:szCs w:val="28"/>
         </w:rPr>
       </w:pPr>
-      <w:r>
-        <w:rPr>
-          <w:szCs w:val="28"/>
-        </w:rPr>
-        <w:t>The total price of an order must be at least 1</w:t>
-      </w:r>
-      <w:r>
-        <w:rPr>
-          <w:szCs w:val="28"/>
-        </w:rPr>
-        <w:t>.</w:t>
-      </w:r>
-    </w:p>
-    <w:p>
-      <w:pPr>
-        <w:tabs>
-          <w:tab w:val="center" w:pos="6480"/>
-        </w:tabs>
-        <w:spacing w:before="0" w:line="240" w:lineRule="auto"/>
-        <w:rPr>
-          <w:szCs w:val="28"/>
-        </w:rPr>
-      </w:pPr>
-      <w:r>
-        <w:rPr>
-          <w:szCs w:val="28"/>
-        </w:rPr>
-        <w:t xml:space="preserve">An </w:t>
-      </w:r>
-      <w:r>
-        <w:rPr>
-          <w:szCs w:val="28"/>
-        </w:rPr>
-        <w:t xml:space="preserve">order must </w:t>
-      </w:r>
-      <w:r>
-        <w:rPr>
-          <w:szCs w:val="28"/>
-        </w:rPr>
-        <w:t>contain</w:t>
-      </w:r>
-      <w:r>
-        <w:rPr>
-          <w:szCs w:val="28"/>
-        </w:rPr>
-        <w:t xml:space="preserve"> at least</w:t>
-      </w:r>
-      <w:r>
-        <w:rPr>
-          <w:szCs w:val="28"/>
-        </w:rPr>
-        <w:t xml:space="preserve"> one</w:t>
-      </w:r>
-      <w:r>
-        <w:rPr>
-          <w:szCs w:val="28"/>
-        </w:rPr>
-        <w:t xml:space="preserve"> product</w:t>
-      </w:r>
-      <w:r>
-        <w:rPr>
-          <w:szCs w:val="28"/>
-        </w:rPr>
-        <w:t>.</w:t>
-      </w:r>
-    </w:p>
-    <w:p>
-      <w:pPr>
-        <w:tabs>
-          <w:tab w:val="center" w:pos="6480"/>
-        </w:tabs>
-        <w:spacing w:before="0" w:line="240" w:lineRule="auto"/>
-        <w:rPr>
-          <w:szCs w:val="28"/>
-        </w:rPr>
-      </w:pPr>
-    </w:p>
-    <w:p>
-      <w:pPr>
-        <w:tabs>
-          <w:tab w:val="center" w:pos="6480"/>
-        </w:tabs>
-        <w:spacing w:before="0" w:line="240" w:lineRule="auto"/>
-        <w:rPr>
-          <w:szCs w:val="28"/>
-        </w:rPr>
-      </w:pPr>
-    </w:p>
-    <w:p/>
+    </w:p>
+    <w:p>
+      <w:pPr>
+        <w:pStyle w:val="Heading2"/>
+      </w:pPr>
+      <w:r>
+        <w:rPr>
+          <w:b w:val="0"/>
+        </w:rPr>
+        <w:lastRenderedPageBreak/>
+        <w:t xml:space="preserve"> </w:t>
+      </w:r>
+      <w:bookmarkStart w:id="7" w:name="_Toc57327519"/>
+      <w:r>
+        <w:t>2.</w:t>
+      </w:r>
+      <w:r>
+        <w:t>6</w:t>
+      </w:r>
+      <w:r>
+        <w:t xml:space="preserve"> </w:t>
+      </w:r>
+      <w:r>
+        <w:t>Violations</w:t>
+      </w:r>
+      <w:r>
+        <w:t xml:space="preserve"> and S</w:t>
+      </w:r>
+      <w:r>
+        <w:t>atisfactions</w:t>
+      </w:r>
+      <w:bookmarkEnd w:id="7"/>
+    </w:p>
+    <w:p>
+      <w:r>
+        <w:rPr>
+          <w:rFonts w:asciiTheme="majorBidi" w:eastAsiaTheme="majorEastAsia" w:hAnsiTheme="majorBidi" w:cstheme="majorBidi"/>
+          <w:b/>
+          <w:noProof/>
+          <w:sz w:val="28"/>
+          <w:szCs w:val="26"/>
+        </w:rPr>
+        <w:drawing>
+          <wp:anchor distT="0" distB="0" distL="114300" distR="114300" simplePos="0" relativeHeight="251660288" behindDoc="0" locked="0" layoutInCell="1" allowOverlap="1" wp14:anchorId="685C2191" wp14:editId="6BB8BBC1">
+            <wp:simplePos x="0" y="0"/>
+            <wp:positionH relativeFrom="margin">
+              <wp:align>right</wp:align>
+            </wp:positionH>
+            <wp:positionV relativeFrom="paragraph">
+              <wp:posOffset>526415</wp:posOffset>
+            </wp:positionV>
+            <wp:extent cx="5935980" cy="1722120"/>
+            <wp:effectExtent l="0" t="0" r="7620" b="0"/>
+            <wp:wrapSquare wrapText="bothSides"/>
+            <wp:docPr id="4" name="Picture 4"/>
+            <wp:cNvGraphicFramePr>
+              <a:graphicFrameLocks xmlns:a="http://schemas.openxmlformats.org/drawingml/2006/main" noChangeAspect="1"/>
+            </wp:cNvGraphicFramePr>
+            <a:graphic xmlns:a="http://schemas.openxmlformats.org/drawingml/2006/main">
+              <a:graphicData uri="http://schemas.openxmlformats.org/drawingml/2006/picture">
+                <pic:pic xmlns:pic="http://schemas.openxmlformats.org/drawingml/2006/picture">
+                  <pic:nvPicPr>
+                    <pic:cNvPr id="0" name="Picture 3"/>
+                    <pic:cNvPicPr>
+                      <a:picLocks noChangeAspect="1" noChangeArrowheads="1"/>
+                    </pic:cNvPicPr>
+                  </pic:nvPicPr>
+                  <pic:blipFill>
+                    <a:blip r:embed="rId13">
+                      <a:extLst>
+                        <a:ext uri="{28A0092B-C50C-407E-A947-70E740481C1C}">
+                          <a14:useLocalDpi xmlns:a14="http://schemas.microsoft.com/office/drawing/2010/main" val="0"/>
+                        </a:ext>
+                      </a:extLst>
+                    </a:blip>
+                    <a:srcRect/>
+                    <a:stretch>
+                      <a:fillRect/>
+                    </a:stretch>
+                  </pic:blipFill>
+                  <pic:spPr bwMode="auto">
+                    <a:xfrm>
+                      <a:off x="0" y="0"/>
+                      <a:ext cx="5935980" cy="1722120"/>
+                    </a:xfrm>
+                    <a:prstGeom prst="rect">
+                      <a:avLst/>
+                    </a:prstGeom>
+                    <a:noFill/>
+                    <a:ln>
+                      <a:noFill/>
+                    </a:ln>
+                  </pic:spPr>
+                </pic:pic>
+              </a:graphicData>
+            </a:graphic>
+          </wp:anchor>
+        </w:drawing>
+      </w:r>
+    </w:p>
     <w:sectPr>
-      <w:footerReference w:type="default" r:id="rId8"/>
+      <w:footerReference w:type="default" r:id="rId14"/>
       <w:pgSz w:w="12240" w:h="15840"/>
       <w:pgMar w:top="1440" w:right="1440" w:bottom="1440" w:left="1440" w:header="720" w:footer="720" w:gutter="0"/>
       <w:cols w:space="720"/>
@@ -1275,11 +2391,100 @@
       </w:rPr>
     </w:lvl>
   </w:abstractNum>
+  <w:abstractNum w:abstractNumId="2" w15:restartNumberingAfterBreak="0">
+    <w:nsid w:val="285E5662"/>
+    <w:multiLevelType w:val="hybridMultilevel"/>
+    <w:tmpl w:val="89286D24"/>
+    <w:lvl w:ilvl="0" w:tplc="0409000F">
+      <w:start w:val="1"/>
+      <w:numFmt w:val="decimal"/>
+      <w:lvlText w:val="%1."/>
+      <w:lvlJc w:val="left"/>
+      <w:pPr>
+        <w:ind w:left="720" w:hanging="360"/>
+      </w:pPr>
+    </w:lvl>
+    <w:lvl w:ilvl="1" w:tplc="04090019" w:tentative="1">
+      <w:start w:val="1"/>
+      <w:numFmt w:val="lowerLetter"/>
+      <w:lvlText w:val="%2."/>
+      <w:lvlJc w:val="left"/>
+      <w:pPr>
+        <w:ind w:left="1440" w:hanging="360"/>
+      </w:pPr>
+    </w:lvl>
+    <w:lvl w:ilvl="2" w:tplc="0409001B" w:tentative="1">
+      <w:start w:val="1"/>
+      <w:numFmt w:val="lowerRoman"/>
+      <w:lvlText w:val="%3."/>
+      <w:lvlJc w:val="right"/>
+      <w:pPr>
+        <w:ind w:left="2160" w:hanging="180"/>
+      </w:pPr>
+    </w:lvl>
+    <w:lvl w:ilvl="3" w:tplc="0409000F" w:tentative="1">
+      <w:start w:val="1"/>
+      <w:numFmt w:val="decimal"/>
+      <w:lvlText w:val="%4."/>
+      <w:lvlJc w:val="left"/>
+      <w:pPr>
+        <w:ind w:left="2880" w:hanging="360"/>
+      </w:pPr>
+    </w:lvl>
+    <w:lvl w:ilvl="4" w:tplc="04090019" w:tentative="1">
+      <w:start w:val="1"/>
+      <w:numFmt w:val="lowerLetter"/>
+      <w:lvlText w:val="%5."/>
+      <w:lvlJc w:val="left"/>
+      <w:pPr>
+        <w:ind w:left="3600" w:hanging="360"/>
+      </w:pPr>
+    </w:lvl>
+    <w:lvl w:ilvl="5" w:tplc="0409001B" w:tentative="1">
+      <w:start w:val="1"/>
+      <w:numFmt w:val="lowerRoman"/>
+      <w:lvlText w:val="%6."/>
+      <w:lvlJc w:val="right"/>
+      <w:pPr>
+        <w:ind w:left="4320" w:hanging="180"/>
+      </w:pPr>
+    </w:lvl>
+    <w:lvl w:ilvl="6" w:tplc="0409000F" w:tentative="1">
+      <w:start w:val="1"/>
+      <w:numFmt w:val="decimal"/>
+      <w:lvlText w:val="%7."/>
+      <w:lvlJc w:val="left"/>
+      <w:pPr>
+        <w:ind w:left="5040" w:hanging="360"/>
+      </w:pPr>
+    </w:lvl>
+    <w:lvl w:ilvl="7" w:tplc="04090019" w:tentative="1">
+      <w:start w:val="1"/>
+      <w:numFmt w:val="lowerLetter"/>
+      <w:lvlText w:val="%8."/>
+      <w:lvlJc w:val="left"/>
+      <w:pPr>
+        <w:ind w:left="5760" w:hanging="360"/>
+      </w:pPr>
+    </w:lvl>
+    <w:lvl w:ilvl="8" w:tplc="0409001B" w:tentative="1">
+      <w:start w:val="1"/>
+      <w:numFmt w:val="lowerRoman"/>
+      <w:lvlText w:val="%9."/>
+      <w:lvlJc w:val="right"/>
+      <w:pPr>
+        <w:ind w:left="6480" w:hanging="180"/>
+      </w:pPr>
+    </w:lvl>
+  </w:abstractNum>
   <w:num w:numId="1">
     <w:abstractNumId w:val="0"/>
   </w:num>
   <w:num w:numId="2">
     <w:abstractNumId w:val="1"/>
+  </w:num>
+  <w:num w:numId="3">
+    <w:abstractNumId w:val="2"/>
   </w:num>
 </w:numbering>
 </file>
@@ -1856,6 +3061,60 @@
       <w:contextualSpacing/>
     </w:pPr>
   </w:style>
+  <w:style w:type="paragraph" w:styleId="TOCHeading">
+    <w:name w:val="TOC Heading"/>
+    <w:basedOn w:val="Heading1"/>
+    <w:next w:val="Normal"/>
+    <w:uiPriority w:val="39"/>
+    <w:unhideWhenUsed/>
+    <w:qFormat/>
+    <w:rsid w:val="00AF7CFE"/>
+    <w:pPr>
+      <w:spacing w:before="240"/>
+      <w:outlineLvl w:val="9"/>
+    </w:pPr>
+    <w:rPr>
+      <w:rFonts w:asciiTheme="majorHAnsi" w:hAnsiTheme="majorHAnsi"/>
+      <w:b w:val="0"/>
+      <w:color w:val="2F5496" w:themeColor="accent1" w:themeShade="BF"/>
+    </w:rPr>
+  </w:style>
+  <w:style w:type="paragraph" w:styleId="TOC1">
+    <w:name w:val="toc 1"/>
+    <w:basedOn w:val="Normal"/>
+    <w:next w:val="Normal"/>
+    <w:autoRedefine/>
+    <w:uiPriority w:val="39"/>
+    <w:unhideWhenUsed/>
+    <w:rsid w:val="00AF7CFE"/>
+    <w:pPr>
+      <w:spacing w:after="100"/>
+    </w:pPr>
+  </w:style>
+  <w:style w:type="paragraph" w:styleId="TOC2">
+    <w:name w:val="toc 2"/>
+    <w:basedOn w:val="Normal"/>
+    <w:next w:val="Normal"/>
+    <w:autoRedefine/>
+    <w:uiPriority w:val="39"/>
+    <w:unhideWhenUsed/>
+    <w:rsid w:val="00AF7CFE"/>
+    <w:pPr>
+      <w:spacing w:after="100"/>
+      <w:ind w:left="240"/>
+    </w:pPr>
+  </w:style>
+  <w:style w:type="character" w:styleId="Hyperlink">
+    <w:name w:val="Hyperlink"/>
+    <w:basedOn w:val="DefaultParagraphFont"/>
+    <w:uiPriority w:val="99"/>
+    <w:unhideWhenUsed/>
+    <w:rsid w:val="00AF7CFE"/>
+    <w:rPr>
+      <w:color w:val="0563C1" w:themeColor="hyperlink"/>
+      <w:u w:val="single"/>
+    </w:rPr>
+  </w:style>
 </w:styles>
 </file>
 
@@ -2152,4 +3411,16 @@
     </a:ext>
   </a:extLst>
 </a:theme>
+</file>
+
+<file path=customXml/item1.xml><?xml version="1.0" encoding="utf-8"?>
+<b:Sources xmlns:b="http://schemas.openxmlformats.org/officeDocument/2006/bibliography" xmlns="http://schemas.openxmlformats.org/officeDocument/2006/bibliography" SelectedStyle="\APASixthEditionOfficeOnline.xsl" StyleName="APA" Version="6"/>
+</file>
+
+<file path=customXml/itemProps1.xml><?xml version="1.0" encoding="utf-8"?>
+<ds:datastoreItem xmlns:ds="http://schemas.openxmlformats.org/officeDocument/2006/customXml" ds:itemID="{488843BB-029A-456E-B524-5A5A859AB404}">
+  <ds:schemaRefs>
+    <ds:schemaRef ds:uri="http://schemas.openxmlformats.org/officeDocument/2006/bibliography"/>
+  </ds:schemaRefs>
+</ds:datastoreItem>
 </file>
</xml_diff>